<commit_message>
Bituah Leumi forms done
</commit_message>
<xml_diff>
--- a/volDoc.docx
+++ b/volDoc.docx
@@ -1,6 +1,6 @@
 
 <file path=word/document.xml><?xml version="1.0" encoding="utf-8"?>
-<w:document xmlns:wpc="http://schemas.microsoft.com/office/word/2010/wordprocessingCanvas" xmlns:cx="http://schemas.microsoft.com/office/drawing/2014/chartex" xmlns:cx1="http://schemas.microsoft.com/office/drawing/2015/9/8/chartex" xmlns:mc="http://schemas.openxmlformats.org/markup-compatibility/2006" xmlns:o="urn:schemas-microsoft-com:office:office" xmlns:r="http://schemas.openxmlformats.org/officeDocument/2006/relationships" xmlns:m="http://schemas.openxmlformats.org/officeDocument/2006/math" xmlns:v="urn:schemas-microsoft-com:vml" xmlns:wp14="http://schemas.microsoft.com/office/word/2010/wordprocessingDrawing" xmlns:wp="http://schemas.openxmlformats.org/drawingml/2006/wordprocessingDrawing" xmlns:w10="urn:schemas-microsoft-com:office:word" xmlns:w="http://schemas.openxmlformats.org/wordprocessingml/2006/main" xmlns:w14="http://schemas.microsoft.com/office/word/2010/wordml" xmlns:w15="http://schemas.microsoft.com/office/word/2012/wordml" xmlns:w16se="http://schemas.microsoft.com/office/word/2015/wordml/symex" xmlns:wpg="http://schemas.microsoft.com/office/word/2010/wordprocessingGroup" xmlns:wpi="http://schemas.microsoft.com/office/word/2010/wordprocessingInk" xmlns:wne="http://schemas.microsoft.com/office/word/2006/wordml" xmlns:wps="http://schemas.microsoft.com/office/word/2010/wordprocessingShape" mc:Ignorable="w14 w15 w16se wp14">
+<w:document xmlns:wpc="http://schemas.microsoft.com/office/word/2010/wordprocessingCanvas" xmlns:cx="http://schemas.microsoft.com/office/drawing/2014/chartex" xmlns:cx1="http://schemas.microsoft.com/office/drawing/2015/9/8/chartex" xmlns:cx2="http://schemas.microsoft.com/office/drawing/2015/10/21/chartex" xmlns:cx3="http://schemas.microsoft.com/office/drawing/2016/5/9/chartex" xmlns:cx4="http://schemas.microsoft.com/office/drawing/2016/5/10/chartex" xmlns:cx5="http://schemas.microsoft.com/office/drawing/2016/5/11/chartex" xmlns:cx6="http://schemas.microsoft.com/office/drawing/2016/5/12/chartex" xmlns:cx7="http://schemas.microsoft.com/office/drawing/2016/5/13/chartex" xmlns:cx8="http://schemas.microsoft.com/office/drawing/2016/5/14/chartex" xmlns:mc="http://schemas.openxmlformats.org/markup-compatibility/2006" xmlns:aink="http://schemas.microsoft.com/office/drawing/2016/ink" xmlns:am3d="http://schemas.microsoft.com/office/drawing/2017/model3d" xmlns:o="urn:schemas-microsoft-com:office:office" xmlns:oel="http://schemas.microsoft.com/office/2019/extlst" xmlns:r="http://schemas.openxmlformats.org/officeDocument/2006/relationships" xmlns:m="http://schemas.openxmlformats.org/officeDocument/2006/math" xmlns:v="urn:schemas-microsoft-com:vml" xmlns:wp14="http://schemas.microsoft.com/office/word/2010/wordprocessingDrawing" xmlns:wp="http://schemas.openxmlformats.org/drawingml/2006/wordprocessingDrawing" xmlns:w10="urn:schemas-microsoft-com:office:word" xmlns:w="http://schemas.openxmlformats.org/wordprocessingml/2006/main" xmlns:w14="http://schemas.microsoft.com/office/word/2010/wordml" xmlns:w15="http://schemas.microsoft.com/office/word/2012/wordml" xmlns:w16cex="http://schemas.microsoft.com/office/word/2018/wordml/cex" xmlns:w16cid="http://schemas.microsoft.com/office/word/2016/wordml/cid" xmlns:w16="http://schemas.microsoft.com/office/word/2018/wordml" xmlns:w16du="http://schemas.microsoft.com/office/word/2023/wordml/word16du" xmlns:w16sdtdh="http://schemas.microsoft.com/office/word/2020/wordml/sdtdatahash" xmlns:w16se="http://schemas.microsoft.com/office/word/2015/wordml/symex" xmlns:wpg="http://schemas.microsoft.com/office/word/2010/wordprocessingGroup" xmlns:wpi="http://schemas.microsoft.com/office/word/2010/wordprocessingInk" xmlns:wne="http://schemas.microsoft.com/office/word/2006/wordml" xmlns:wps="http://schemas.microsoft.com/office/word/2010/wordprocessingShape" mc:Ignorable="w14 w15 w16se w16cid w16 w16cex w16sdtdh w16du wp14">
   <w:body>
     <w:tbl>
       <w:tblPr>
@@ -38,15 +38,13 @@
                 <w:rtl/>
               </w:rPr>
             </w:pPr>
-            <w:bookmarkStart w:id="0" w:name="_GoBack"/>
-            <w:bookmarkEnd w:id="0"/>
             <w:r>
               <w:rPr>
                 <w:rFonts w:asciiTheme="minorBidi" w:hAnsiTheme="minorBidi" w:cstheme="minorBidi"/>
                 <w:noProof/>
               </w:rPr>
               <w:drawing>
-                <wp:inline distT="0" distB="0" distL="0" distR="0">
+                <wp:inline distT="0" distB="0" distL="0" distR="0" wp14:anchorId="395970EC" wp14:editId="4C1ED13F">
                   <wp:extent cx="2570988" cy="618104"/>
                   <wp:effectExtent l="0" t="0" r="1270" b="0"/>
                   <wp:docPr id="8" name="תמונה 8" descr="לוגו משרד העבודה, הרווחה והשירותים החברתיים" title="לוגו משרד העבודה, הרווחה והשירותים החברתיים"/>
@@ -106,7 +104,7 @@
                 <w:noProof/>
               </w:rPr>
               <w:drawing>
-                <wp:inline distT="0" distB="0" distL="0" distR="0">
+                <wp:inline distT="0" distB="0" distL="0" distR="0" wp14:anchorId="3FC00659" wp14:editId="44C04944">
                   <wp:extent cx="854971" cy="647700"/>
                   <wp:effectExtent l="0" t="0" r="2540" b="0"/>
                   <wp:docPr id="9" name="תמונה 9" descr="לוגו תחום התנדבות" title="לוגו תחום התנדבות"/>
@@ -224,10 +222,10 @@
         <w:tblDescription w:val="טבלה למילוי פרטים"/>
       </w:tblPr>
       <w:tblGrid>
-        <w:gridCol w:w="1444"/>
-        <w:gridCol w:w="2198"/>
-        <w:gridCol w:w="1677"/>
-        <w:gridCol w:w="2987"/>
+        <w:gridCol w:w="1438"/>
+        <w:gridCol w:w="2207"/>
+        <w:gridCol w:w="1672"/>
+        <w:gridCol w:w="2989"/>
       </w:tblGrid>
       <w:tr>
         <w:trPr>
@@ -265,9 +263,14 @@
               </w:pBdr>
               <w:rPr>
                 <w:rFonts w:asciiTheme="minorBidi" w:hAnsiTheme="minorBidi" w:cstheme="minorBidi"/>
-                <w:rtl/>
-              </w:rPr>
-            </w:pPr>
+              </w:rPr>
+            </w:pPr>
+            <w:r>
+              <w:rPr>
+                <w:rFonts w:asciiTheme="minorBidi" w:hAnsiTheme="minorBidi" w:cstheme="minorBidi"/>
+              </w:rPr>
+              <w:t>Test1</w:t>
+            </w:r>
           </w:p>
         </w:tc>
         <w:tc>
@@ -300,10 +303,16 @@
                 <w:bottom w:val="single" w:sz="4" w:space="1" w:color="auto"/>
               </w:pBdr>
               <w:rPr>
-                <w:rFonts w:asciiTheme="minorBidi" w:hAnsiTheme="minorBidi" w:cstheme="minorBidi"/>
-                <w:rtl/>
-              </w:rPr>
-            </w:pPr>
+                <w:rFonts w:asciiTheme="minorBidi" w:hAnsiTheme="minorBidi" w:cstheme="minorBidi" w:hint="cs"/>
+                <w:rtl/>
+              </w:rPr>
+            </w:pPr>
+            <w:r>
+              <w:rPr>
+                <w:rFonts w:asciiTheme="minorBidi" w:hAnsiTheme="minorBidi" w:cstheme="minorBidi"/>
+              </w:rPr>
+              <w:t>Test2</w:t>
+            </w:r>
           </w:p>
         </w:tc>
       </w:tr>
@@ -343,9 +352,14 @@
               </w:pBdr>
               <w:rPr>
                 <w:rFonts w:asciiTheme="minorBidi" w:hAnsiTheme="minorBidi" w:cstheme="minorBidi"/>
-                <w:rtl/>
-              </w:rPr>
-            </w:pPr>
+              </w:rPr>
+            </w:pPr>
+            <w:r>
+              <w:rPr>
+                <w:rFonts w:asciiTheme="minorBidi" w:hAnsiTheme="minorBidi" w:cstheme="minorBidi"/>
+              </w:rPr>
+              <w:t>Test3</w:t>
+            </w:r>
           </w:p>
         </w:tc>
         <w:tc>
@@ -361,10 +375,10 @@
             </w:pPr>
             <w:r>
               <w:rPr>
-                <w:rFonts w:asciiTheme="minorBidi" w:hAnsiTheme="minorBidi" w:cstheme="minorBidi"/>
-                <w:rtl/>
-              </w:rPr>
-              <w:t>כתובת:</w:t>
+                <w:rFonts w:asciiTheme="minorBidi" w:hAnsiTheme="minorBidi" w:cstheme="minorBidi" w:hint="cs"/>
+                <w:rtl/>
+              </w:rPr>
+              <w:t>אימייל:</w:t>
             </w:r>
           </w:p>
         </w:tc>
@@ -379,9 +393,14 @@
               </w:pBdr>
               <w:rPr>
                 <w:rFonts w:asciiTheme="minorBidi" w:hAnsiTheme="minorBidi" w:cstheme="minorBidi"/>
-                <w:rtl/>
-              </w:rPr>
-            </w:pPr>
+              </w:rPr>
+            </w:pPr>
+            <w:r>
+              <w:rPr>
+                <w:rFonts w:asciiTheme="minorBidi" w:hAnsiTheme="minorBidi" w:cstheme="minorBidi"/>
+              </w:rPr>
+              <w:t>Test4</w:t>
+            </w:r>
           </w:p>
         </w:tc>
       </w:tr>
@@ -406,7 +425,7 @@
                 <w:rFonts w:asciiTheme="minorBidi" w:hAnsiTheme="minorBidi" w:cstheme="minorBidi"/>
                 <w:rtl/>
               </w:rPr>
-              <w:t>טלפון:</w:t>
+              <w:t>טלפון נייד:</w:t>
             </w:r>
           </w:p>
         </w:tc>
@@ -421,9 +440,14 @@
               </w:pBdr>
               <w:rPr>
                 <w:rFonts w:asciiTheme="minorBidi" w:hAnsiTheme="minorBidi" w:cstheme="minorBidi"/>
-                <w:rtl/>
-              </w:rPr>
-            </w:pPr>
+              </w:rPr>
+            </w:pPr>
+            <w:r>
+              <w:rPr>
+                <w:rFonts w:asciiTheme="minorBidi" w:hAnsiTheme="minorBidi" w:cstheme="minorBidi"/>
+              </w:rPr>
+              <w:t>Test5</w:t>
+            </w:r>
           </w:p>
         </w:tc>
         <w:tc>
@@ -437,13 +461,6 @@
                 <w:rtl/>
               </w:rPr>
             </w:pPr>
-            <w:r>
-              <w:rPr>
-                <w:rFonts w:asciiTheme="minorBidi" w:hAnsiTheme="minorBidi" w:cstheme="minorBidi"/>
-                <w:rtl/>
-              </w:rPr>
-              <w:t>טלפון נייד:</w:t>
-            </w:r>
           </w:p>
         </w:tc>
         <w:tc>
@@ -452,9 +469,6 @@
           </w:tcPr>
           <w:p>
             <w:pPr>
-              <w:pBdr>
-                <w:bottom w:val="single" w:sz="4" w:space="1" w:color="auto"/>
-              </w:pBdr>
               <w:rPr>
                 <w:rFonts w:asciiTheme="minorBidi" w:hAnsiTheme="minorBidi" w:cstheme="minorBidi"/>
                 <w:rtl/>
@@ -537,6 +551,13 @@
                 <w:rtl/>
               </w:rPr>
             </w:pPr>
+            <w:r>
+              <w:rPr>
+                <w:rFonts w:hint="cs"/>
+                <w:rtl/>
+              </w:rPr>
+              <w:t>החברה למרכזי תרבות וספורט לנוער ומבוגרים בע"מ.</w:t>
+            </w:r>
           </w:p>
         </w:tc>
       </w:tr>
@@ -603,10 +624,10 @@
               <w:pBdr>
                 <w:bottom w:val="single" w:sz="4" w:space="1" w:color="auto"/>
               </w:pBdr>
-              <w:rPr>
-                <w:rtl/>
-              </w:rPr>
-            </w:pPr>
+            </w:pPr>
+            <w:r>
+              <w:t>Test6</w:t>
+            </w:r>
           </w:p>
         </w:tc>
       </w:tr>
@@ -677,6 +698,13 @@
                 <w:rtl/>
               </w:rPr>
             </w:pPr>
+            <w:r>
+              <w:rPr>
+                <w:rFonts w:hint="cs"/>
+                <w:rtl/>
+              </w:rPr>
+              <w:t>מתנדב/ת</w:t>
+            </w:r>
           </w:p>
         </w:tc>
       </w:tr>
@@ -710,72 +738,37 @@
         </w:rPr>
         <w:t>:</w:t>
       </w:r>
+      <w:r>
+        <w:rPr>
+          <w:rFonts w:asciiTheme="minorBidi" w:hAnsiTheme="minorBidi" w:cstheme="minorBidi" w:hint="cs"/>
+          <w:rtl/>
+        </w:rPr>
+        <w:t xml:space="preserve"> </w:t>
+      </w:r>
+      <w:r>
+        <w:rPr>
+          <w:rFonts w:asciiTheme="minorBidi" w:hAnsiTheme="minorBidi" w:cstheme="minorBidi"/>
+          <w:rtl/>
+        </w:rPr>
+        <w:br/>
+      </w:r>
+      <w:proofErr w:type="spellStart"/>
+      <w:r>
+        <w:rPr>
+          <w:rFonts w:asciiTheme="minorBidi" w:hAnsiTheme="minorBidi" w:cstheme="minorBidi" w:hint="cs"/>
+          <w:rtl/>
+        </w:rPr>
+        <w:t>מינהל</w:t>
+      </w:r>
+      <w:proofErr w:type="spellEnd"/>
+      <w:r>
+        <w:rPr>
+          <w:rFonts w:asciiTheme="minorBidi" w:hAnsiTheme="minorBidi" w:cstheme="minorBidi" w:hint="cs"/>
+          <w:rtl/>
+        </w:rPr>
+        <w:t xml:space="preserve"> קהילתי לב העיר ירושלים.</w:t>
+      </w:r>
     </w:p>
-    <w:tbl>
-      <w:tblPr>
-        <w:tblStyle w:val="a3"/>
-        <w:bidiVisual/>
-        <w:tblW w:w="0" w:type="auto"/>
-        <w:tblBorders>
-          <w:top w:val="none" w:sz="0" w:space="0" w:color="auto"/>
-          <w:left w:val="none" w:sz="0" w:space="0" w:color="auto"/>
-          <w:bottom w:val="none" w:sz="0" w:space="0" w:color="auto"/>
-          <w:right w:val="none" w:sz="0" w:space="0" w:color="auto"/>
-          <w:insideH w:val="none" w:sz="0" w:space="0" w:color="auto"/>
-          <w:insideV w:val="none" w:sz="0" w:space="0" w:color="auto"/>
-        </w:tblBorders>
-        <w:tblLook w:val="04A0" w:firstRow="1" w:lastRow="0" w:firstColumn="1" w:lastColumn="0" w:noHBand="0" w:noVBand="1"/>
-        <w:tblCaption w:val="טבלה למילוי פרטים"/>
-        <w:tblDescription w:val="טבלה למילוי פרטים"/>
-      </w:tblPr>
-      <w:tblGrid>
-        <w:gridCol w:w="8306"/>
-      </w:tblGrid>
-      <w:tr>
-        <w:trPr>
-          <w:trHeight w:hRule="exact" w:val="454"/>
-          <w:tblHeader/>
-        </w:trPr>
-        <w:tc>
-          <w:tcPr>
-            <w:tcW w:w="8522" w:type="dxa"/>
-          </w:tcPr>
-          <w:p>
-            <w:pPr>
-              <w:pBdr>
-                <w:bottom w:val="single" w:sz="4" w:space="1" w:color="auto"/>
-              </w:pBdr>
-              <w:rPr>
-                <w:rFonts w:asciiTheme="minorBidi" w:hAnsiTheme="minorBidi" w:cstheme="minorBidi"/>
-                <w:rtl/>
-              </w:rPr>
-            </w:pPr>
-          </w:p>
-        </w:tc>
-      </w:tr>
-      <w:tr>
-        <w:trPr>
-          <w:trHeight w:hRule="exact" w:val="454"/>
-          <w:tblHeader/>
-        </w:trPr>
-        <w:tc>
-          <w:tcPr>
-            <w:tcW w:w="8522" w:type="dxa"/>
-          </w:tcPr>
-          <w:p>
-            <w:pPr>
-              <w:pBdr>
-                <w:bottom w:val="single" w:sz="4" w:space="1" w:color="auto"/>
-              </w:pBdr>
-              <w:rPr>
-                <w:rFonts w:asciiTheme="minorBidi" w:hAnsiTheme="minorBidi" w:cstheme="minorBidi"/>
-                <w:rtl/>
-              </w:rPr>
-            </w:pPr>
-          </w:p>
-        </w:tc>
-      </w:tr>
-    </w:tbl>
     <w:p>
       <w:pPr>
         <w:rPr>
@@ -802,10 +795,10 @@
         <w:tblDescription w:val="טבלה למילוי פרטים"/>
       </w:tblPr>
       <w:tblGrid>
-        <w:gridCol w:w="1725"/>
-        <w:gridCol w:w="2428"/>
-        <w:gridCol w:w="1442"/>
-        <w:gridCol w:w="2711"/>
+        <w:gridCol w:w="1721"/>
+        <w:gridCol w:w="2434"/>
+        <w:gridCol w:w="1439"/>
+        <w:gridCol w:w="2712"/>
       </w:tblGrid>
       <w:tr>
         <w:trPr>
@@ -843,9 +836,14 @@
               </w:pBdr>
               <w:rPr>
                 <w:rFonts w:asciiTheme="minorBidi" w:hAnsiTheme="minorBidi" w:cstheme="minorBidi"/>
-                <w:rtl/>
-              </w:rPr>
-            </w:pPr>
+              </w:rPr>
+            </w:pPr>
+            <w:r>
+              <w:rPr>
+                <w:rFonts w:asciiTheme="minorBidi" w:hAnsiTheme="minorBidi" w:cstheme="minorBidi"/>
+              </w:rPr>
+              <w:t>date</w:t>
+            </w:r>
           </w:p>
         </w:tc>
         <w:tc>
@@ -882,6 +880,13 @@
                 <w:rtl/>
               </w:rPr>
             </w:pPr>
+            <w:r>
+              <w:rPr>
+                <w:rFonts w:asciiTheme="minorBidi" w:hAnsiTheme="minorBidi" w:cstheme="minorBidi" w:hint="cs"/>
+                <w:rtl/>
+              </w:rPr>
+              <w:t>שנה</w:t>
+            </w:r>
           </w:p>
         </w:tc>
       </w:tr>
@@ -911,7 +916,27 @@
           <w:szCs w:val="20"/>
           <w:rtl/>
         </w:rPr>
-        <w:t>הפנייה זו ניתנה לעניין פרק י"ג "תגמולים למתנדבים" לחוק הביטוח הלאומי (נוסח משולב) התשנ"ה 1995 (פרק ט2 לחוק בנוסחו הקודם), שלפיו מבוטחים מתנדבים מן הסוג הנ"ל בדומה לביטוח החל על נפגעי עבודה.</w:t>
+        <w:t xml:space="preserve">הפנייה זו ניתנה לעניין פרק י"ג "תגמולים למתנדבים" לחוק הביטוח הלאומי (נוסח משולב) </w:t>
+      </w:r>
+      <w:proofErr w:type="spellStart"/>
+      <w:r>
+        <w:rPr>
+          <w:rFonts w:asciiTheme="minorBidi" w:hAnsiTheme="minorBidi" w:cs="Arial"/>
+          <w:sz w:val="20"/>
+          <w:szCs w:val="20"/>
+          <w:rtl/>
+        </w:rPr>
+        <w:t>התשנ"ה</w:t>
+      </w:r>
+      <w:proofErr w:type="spellEnd"/>
+      <w:r>
+        <w:rPr>
+          <w:rFonts w:asciiTheme="minorBidi" w:hAnsiTheme="minorBidi" w:cs="Arial"/>
+          <w:sz w:val="20"/>
+          <w:szCs w:val="20"/>
+          <w:rtl/>
+        </w:rPr>
+        <w:t xml:space="preserve"> 1995 (פרק ט2 לחוק בנוסחו הקודם), שלפיו מבוטחים מתנדבים מן הסוג הנ"ל בדומה לביטוח החל על נפגעי עבודה.</w:t>
       </w:r>
     </w:p>
     <w:tbl>
@@ -1034,9 +1059,14 @@
               <w:jc w:val="center"/>
               <w:rPr>
                 <w:rFonts w:asciiTheme="minorBidi" w:hAnsiTheme="minorBidi" w:cstheme="minorBidi"/>
-                <w:rtl/>
-              </w:rPr>
-            </w:pPr>
+              </w:rPr>
+            </w:pPr>
+            <w:r>
+              <w:rPr>
+                <w:rFonts w:asciiTheme="minorBidi" w:hAnsiTheme="minorBidi" w:cstheme="minorBidi"/>
+              </w:rPr>
+              <w:t>date</w:t>
+            </w:r>
           </w:p>
         </w:tc>
         <w:tc>
@@ -1131,7 +1161,7 @@
         <mc:AlternateContent>
           <mc:Choice Requires="wps">
             <w:drawing>
-              <wp:inline distT="0" distB="0" distL="0" distR="0" wp14:anchorId="23329229" wp14:editId="661DEC1C">
+              <wp:inline distT="0" distB="0" distL="0" distR="0" wp14:anchorId="1FC793BE" wp14:editId="467B91ED">
                 <wp:extent cx="4610100" cy="590550"/>
                 <wp:effectExtent l="0" t="0" r="0" b="0"/>
                 <wp:docPr id="26" name="Text Box 3"/>
@@ -1507,7 +1537,7 @@
         <mc:AlternateContent>
           <mc:Choice Requires="wps">
             <w:drawing>
-              <wp:inline distT="0" distB="0" distL="0" distR="0" wp14:anchorId="24F7D760" wp14:editId="530E3240">
+              <wp:inline distT="0" distB="0" distL="0" distR="0" wp14:anchorId="0D9A09E4" wp14:editId="697A2CAB">
                 <wp:extent cx="3600" cy="525600"/>
                 <wp:effectExtent l="19050" t="19050" r="34925" b="8255"/>
                 <wp:docPr id="27" name="Straight Connector 4" title="צורה מעוצבת"/>
@@ -1566,7 +1596,7 @@
           <w:noProof/>
         </w:rPr>
         <w:drawing>
-          <wp:inline distT="0" distB="0" distL="0" distR="0" wp14:anchorId="724EBD16" wp14:editId="51B8DCEB">
+          <wp:inline distT="0" distB="0" distL="0" distR="0" wp14:anchorId="0F1088D8" wp14:editId="085E8F74">
             <wp:extent cx="447040" cy="554355"/>
             <wp:effectExtent l="0" t="0" r="0" b="0"/>
             <wp:docPr id="28" name="Picture 2" descr="מדינת ישראל" title="לוגו מדינת ישראל"/>
@@ -1631,7 +1661,7 @@
 </file>
 
 <file path=word/endnotes.xml><?xml version="1.0" encoding="utf-8"?>
-<w:endnotes xmlns:wpc="http://schemas.microsoft.com/office/word/2010/wordprocessingCanvas" xmlns:cx="http://schemas.microsoft.com/office/drawing/2014/chartex" xmlns:cx1="http://schemas.microsoft.com/office/drawing/2015/9/8/chartex" xmlns:mc="http://schemas.openxmlformats.org/markup-compatibility/2006" xmlns:o="urn:schemas-microsoft-com:office:office" xmlns:r="http://schemas.openxmlformats.org/officeDocument/2006/relationships" xmlns:m="http://schemas.openxmlformats.org/officeDocument/2006/math" xmlns:v="urn:schemas-microsoft-com:vml" xmlns:wp14="http://schemas.microsoft.com/office/word/2010/wordprocessingDrawing" xmlns:wp="http://schemas.openxmlformats.org/drawingml/2006/wordprocessingDrawing" xmlns:w10="urn:schemas-microsoft-com:office:word" xmlns:w="http://schemas.openxmlformats.org/wordprocessingml/2006/main" xmlns:w14="http://schemas.microsoft.com/office/word/2010/wordml" xmlns:w15="http://schemas.microsoft.com/office/word/2012/wordml" xmlns:w16se="http://schemas.microsoft.com/office/word/2015/wordml/symex" xmlns:wpg="http://schemas.microsoft.com/office/word/2010/wordprocessingGroup" xmlns:wpi="http://schemas.microsoft.com/office/word/2010/wordprocessingInk" xmlns:wne="http://schemas.microsoft.com/office/word/2006/wordml" xmlns:wps="http://schemas.microsoft.com/office/word/2010/wordprocessingShape" mc:Ignorable="w14 w15 w16se wp14">
+<w:endnotes xmlns:wpc="http://schemas.microsoft.com/office/word/2010/wordprocessingCanvas" xmlns:cx="http://schemas.microsoft.com/office/drawing/2014/chartex" xmlns:cx1="http://schemas.microsoft.com/office/drawing/2015/9/8/chartex" xmlns:cx2="http://schemas.microsoft.com/office/drawing/2015/10/21/chartex" xmlns:cx3="http://schemas.microsoft.com/office/drawing/2016/5/9/chartex" xmlns:cx4="http://schemas.microsoft.com/office/drawing/2016/5/10/chartex" xmlns:cx5="http://schemas.microsoft.com/office/drawing/2016/5/11/chartex" xmlns:cx6="http://schemas.microsoft.com/office/drawing/2016/5/12/chartex" xmlns:cx7="http://schemas.microsoft.com/office/drawing/2016/5/13/chartex" xmlns:cx8="http://schemas.microsoft.com/office/drawing/2016/5/14/chartex" xmlns:mc="http://schemas.openxmlformats.org/markup-compatibility/2006" xmlns:aink="http://schemas.microsoft.com/office/drawing/2016/ink" xmlns:am3d="http://schemas.microsoft.com/office/drawing/2017/model3d" xmlns:o="urn:schemas-microsoft-com:office:office" xmlns:oel="http://schemas.microsoft.com/office/2019/extlst" xmlns:r="http://schemas.openxmlformats.org/officeDocument/2006/relationships" xmlns:m="http://schemas.openxmlformats.org/officeDocument/2006/math" xmlns:v="urn:schemas-microsoft-com:vml" xmlns:wp14="http://schemas.microsoft.com/office/word/2010/wordprocessingDrawing" xmlns:wp="http://schemas.openxmlformats.org/drawingml/2006/wordprocessingDrawing" xmlns:w10="urn:schemas-microsoft-com:office:word" xmlns:w="http://schemas.openxmlformats.org/wordprocessingml/2006/main" xmlns:w14="http://schemas.microsoft.com/office/word/2010/wordml" xmlns:w15="http://schemas.microsoft.com/office/word/2012/wordml" xmlns:w16cex="http://schemas.microsoft.com/office/word/2018/wordml/cex" xmlns:w16cid="http://schemas.microsoft.com/office/word/2016/wordml/cid" xmlns:w16="http://schemas.microsoft.com/office/word/2018/wordml" xmlns:w16du="http://schemas.microsoft.com/office/word/2023/wordml/word16du" xmlns:w16sdtdh="http://schemas.microsoft.com/office/word/2020/wordml/sdtdatahash" xmlns:w16se="http://schemas.microsoft.com/office/word/2015/wordml/symex" xmlns:wpg="http://schemas.microsoft.com/office/word/2010/wordprocessingGroup" xmlns:wpi="http://schemas.microsoft.com/office/word/2010/wordprocessingInk" xmlns:wne="http://schemas.microsoft.com/office/word/2006/wordml" xmlns:wps="http://schemas.microsoft.com/office/word/2010/wordprocessingShape" mc:Ignorable="w14 w15 w16se w16cid w16 w16cex w16sdtdh w16du wp14">
   <w:endnote w:type="separator" w:id="-1">
     <w:p>
       <w:r>
@@ -1650,7 +1680,7 @@
 </file>
 
 <file path=word/footnotes.xml><?xml version="1.0" encoding="utf-8"?>
-<w:footnotes xmlns:wpc="http://schemas.microsoft.com/office/word/2010/wordprocessingCanvas" xmlns:cx="http://schemas.microsoft.com/office/drawing/2014/chartex" xmlns:cx1="http://schemas.microsoft.com/office/drawing/2015/9/8/chartex" xmlns:mc="http://schemas.openxmlformats.org/markup-compatibility/2006" xmlns:o="urn:schemas-microsoft-com:office:office" xmlns:r="http://schemas.openxmlformats.org/officeDocument/2006/relationships" xmlns:m="http://schemas.openxmlformats.org/officeDocument/2006/math" xmlns:v="urn:schemas-microsoft-com:vml" xmlns:wp14="http://schemas.microsoft.com/office/word/2010/wordprocessingDrawing" xmlns:wp="http://schemas.openxmlformats.org/drawingml/2006/wordprocessingDrawing" xmlns:w10="urn:schemas-microsoft-com:office:word" xmlns:w="http://schemas.openxmlformats.org/wordprocessingml/2006/main" xmlns:w14="http://schemas.microsoft.com/office/word/2010/wordml" xmlns:w15="http://schemas.microsoft.com/office/word/2012/wordml" xmlns:w16se="http://schemas.microsoft.com/office/word/2015/wordml/symex" xmlns:wpg="http://schemas.microsoft.com/office/word/2010/wordprocessingGroup" xmlns:wpi="http://schemas.microsoft.com/office/word/2010/wordprocessingInk" xmlns:wne="http://schemas.microsoft.com/office/word/2006/wordml" xmlns:wps="http://schemas.microsoft.com/office/word/2010/wordprocessingShape" mc:Ignorable="w14 w15 w16se wp14">
+<w:footnotes xmlns:wpc="http://schemas.microsoft.com/office/word/2010/wordprocessingCanvas" xmlns:cx="http://schemas.microsoft.com/office/drawing/2014/chartex" xmlns:cx1="http://schemas.microsoft.com/office/drawing/2015/9/8/chartex" xmlns:cx2="http://schemas.microsoft.com/office/drawing/2015/10/21/chartex" xmlns:cx3="http://schemas.microsoft.com/office/drawing/2016/5/9/chartex" xmlns:cx4="http://schemas.microsoft.com/office/drawing/2016/5/10/chartex" xmlns:cx5="http://schemas.microsoft.com/office/drawing/2016/5/11/chartex" xmlns:cx6="http://schemas.microsoft.com/office/drawing/2016/5/12/chartex" xmlns:cx7="http://schemas.microsoft.com/office/drawing/2016/5/13/chartex" xmlns:cx8="http://schemas.microsoft.com/office/drawing/2016/5/14/chartex" xmlns:mc="http://schemas.openxmlformats.org/markup-compatibility/2006" xmlns:aink="http://schemas.microsoft.com/office/drawing/2016/ink" xmlns:am3d="http://schemas.microsoft.com/office/drawing/2017/model3d" xmlns:o="urn:schemas-microsoft-com:office:office" xmlns:oel="http://schemas.microsoft.com/office/2019/extlst" xmlns:r="http://schemas.openxmlformats.org/officeDocument/2006/relationships" xmlns:m="http://schemas.openxmlformats.org/officeDocument/2006/math" xmlns:v="urn:schemas-microsoft-com:vml" xmlns:wp14="http://schemas.microsoft.com/office/word/2010/wordprocessingDrawing" xmlns:wp="http://schemas.openxmlformats.org/drawingml/2006/wordprocessingDrawing" xmlns:w10="urn:schemas-microsoft-com:office:word" xmlns:w="http://schemas.openxmlformats.org/wordprocessingml/2006/main" xmlns:w14="http://schemas.microsoft.com/office/word/2010/wordml" xmlns:w15="http://schemas.microsoft.com/office/word/2012/wordml" xmlns:w16cex="http://schemas.microsoft.com/office/word/2018/wordml/cex" xmlns:w16cid="http://schemas.microsoft.com/office/word/2016/wordml/cid" xmlns:w16="http://schemas.microsoft.com/office/word/2018/wordml" xmlns:w16du="http://schemas.microsoft.com/office/word/2023/wordml/word16du" xmlns:w16sdtdh="http://schemas.microsoft.com/office/word/2020/wordml/sdtdatahash" xmlns:w16se="http://schemas.microsoft.com/office/word/2015/wordml/symex" xmlns:wpg="http://schemas.microsoft.com/office/word/2010/wordprocessingGroup" xmlns:wpi="http://schemas.microsoft.com/office/word/2010/wordprocessingInk" xmlns:wne="http://schemas.microsoft.com/office/word/2006/wordml" xmlns:wps="http://schemas.microsoft.com/office/word/2010/wordprocessingShape" mc:Ignorable="w14 w15 w16se w16cid w16 w16cex w16sdtdh w16du wp14">
   <w:footnote w:type="separator" w:id="-1">
     <w:p>
       <w:r>
@@ -1669,7 +1699,7 @@
 </file>
 
 <file path=word/styles.xml><?xml version="1.0" encoding="utf-8"?>
-<w:styles xmlns:mc="http://schemas.openxmlformats.org/markup-compatibility/2006" xmlns:r="http://schemas.openxmlformats.org/officeDocument/2006/relationships" xmlns:w="http://schemas.openxmlformats.org/wordprocessingml/2006/main" xmlns:w14="http://schemas.microsoft.com/office/word/2010/wordml" xmlns:w15="http://schemas.microsoft.com/office/word/2012/wordml" xmlns:w16se="http://schemas.microsoft.com/office/word/2015/wordml/symex" mc:Ignorable="w14 w15 w16se">
+<w:styles xmlns:mc="http://schemas.openxmlformats.org/markup-compatibility/2006" xmlns:r="http://schemas.openxmlformats.org/officeDocument/2006/relationships" xmlns:w="http://schemas.openxmlformats.org/wordprocessingml/2006/main" xmlns:w14="http://schemas.microsoft.com/office/word/2010/wordml" xmlns:w15="http://schemas.microsoft.com/office/word/2012/wordml" xmlns:w16cex="http://schemas.microsoft.com/office/word/2018/wordml/cex" xmlns:w16cid="http://schemas.microsoft.com/office/word/2016/wordml/cid" xmlns:w16="http://schemas.microsoft.com/office/word/2018/wordml" xmlns:w16du="http://schemas.microsoft.com/office/word/2023/wordml/word16du" xmlns:w16sdtdh="http://schemas.microsoft.com/office/word/2020/wordml/sdtdatahash" xmlns:w16se="http://schemas.microsoft.com/office/word/2015/wordml/symex" mc:Ignorable="w14 w15 w16se w16cid w16 w16cex w16sdtdh w16du">
   <w:docDefaults>
     <w:rPrDefault>
       <w:rPr>
@@ -1685,7 +1715,7 @@
       </w:pPr>
     </w:pPrDefault>
   </w:docDefaults>
-  <w:latentStyles w:defLockedState="0" w:defUIPriority="99" w:defSemiHidden="0" w:defUnhideWhenUsed="0" w:defQFormat="0" w:count="371">
+  <w:latentStyles w:defLockedState="0" w:defUIPriority="99" w:defSemiHidden="0" w:defUnhideWhenUsed="0" w:defQFormat="0" w:count="376">
     <w:lsdException w:name="Normal" w:uiPriority="0" w:qFormat="1"/>
     <w:lsdException w:name="heading 1" w:uiPriority="9" w:qFormat="1"/>
     <w:lsdException w:name="heading 2" w:semiHidden="1" w:uiPriority="9" w:unhideWhenUsed="1" w:qFormat="1"/>
@@ -2057,6 +2087,11 @@
     <w:lsdException w:name="List Table 5 Dark Accent 6" w:uiPriority="50"/>
     <w:lsdException w:name="List Table 6 Colorful Accent 6" w:uiPriority="51"/>
     <w:lsdException w:name="List Table 7 Colorful Accent 6" w:uiPriority="52"/>
+    <w:lsdException w:name="Mention" w:semiHidden="1" w:unhideWhenUsed="1"/>
+    <w:lsdException w:name="Smart Hyperlink" w:semiHidden="1" w:unhideWhenUsed="1"/>
+    <w:lsdException w:name="Hashtag" w:semiHidden="1" w:unhideWhenUsed="1"/>
+    <w:lsdException w:name="Unresolved Mention" w:semiHidden="1" w:unhideWhenUsed="1"/>
+    <w:lsdException w:name="Smart Link" w:semiHidden="1" w:unhideWhenUsed="1"/>
   </w:latentStyles>
   <w:style w:type="paragraph" w:default="1" w:styleId="a">
     <w:name w:val="Normal"/>

</xml_diff>